<commit_message>
Updated Week 5 Bibliography
</commit_message>
<xml_diff>
--- a/Bibliography Summaries/Week5/Kiran Shettar, Week 5, 11-oct-2017, #2.docx
+++ b/Bibliography Summaries/Week5/Kiran Shettar, Week 5, 11-oct-2017, #2.docx
@@ -181,6 +181,8 @@
         <w:br/>
         <w:t>year={2010}, </w:t>
       </w:r>
+      <w:bookmarkStart w:id="0" w:name="_GoBack"/>
+      <w:bookmarkEnd w:id="0"/>
       <w:r>
         <w:rPr>
           <w:rFonts w:ascii="Courier New" w:hAnsi="Courier New" w:cs="Courier New"/>
@@ -685,21 +687,7 @@
           <w:rFonts w:cstheme="minorHAnsi"/>
           <w:szCs w:val="22"/>
         </w:rPr>
-        <w:t xml:space="preserve">is all about approaches and techniques offering good stereoscopic vision that does not lead to simulator sickness, minimizes visual discomfort and at the same time offers a realistic perception of depth.  The issues like negative effect of high disparities on the ability to fuse images of stereo displays </w:t>
-      </w:r>
-      <w:r>
-        <w:rPr>
-          <w:rFonts w:cstheme="minorHAnsi"/>
-          <w:szCs w:val="22"/>
-        </w:rPr>
-        <w:t>and</w:t>
-      </w:r>
-      <w:r>
-        <w:rPr>
-          <w:rFonts w:cstheme="minorHAnsi"/>
-          <w:szCs w:val="22"/>
-        </w:rPr>
-        <w:t xml:space="preserve"> for the human vision. The other major one is the occurrence of double vision (diplopia), when focusing on a far object while putting a finger close to the eye, a double image of the finger will be seen. There are some issues, which are not yet solved completely. </w:t>
+        <w:t xml:space="preserve">is all about approaches and techniques offering good stereoscopic vision that does not lead to simulator sickness, minimizes visual discomfort and at the same time offers a realistic perception of depth.  The issues like negative effect of high disparities on the ability to fuse images of stereo displays and for the human vision. The other major one is the occurrence of double vision (diplopia), when focusing on a far object while putting a finger close to the eye, a double image of the finger will be seen. There are some issues, which are not yet solved completely. </w:t>
       </w:r>
     </w:p>
     <w:p>
@@ -716,63 +704,7 @@
           <w:rFonts w:cstheme="minorHAnsi"/>
           <w:szCs w:val="22"/>
         </w:rPr>
-        <w:t xml:space="preserve">The main objective of this paper was to investigate the effect of out-of-focus blur on visual discomfort when using stereo displays. They have experimented the above for both HMD and stereo monitor. The main hypothesis was, that applying blur to no fixated layers in a scene would lead to lower visual discomfort. To do this, three issues </w:t>
-      </w:r>
-      <w:r>
-        <w:rPr>
-          <w:rFonts w:cstheme="minorHAnsi"/>
-          <w:szCs w:val="22"/>
-        </w:rPr>
-        <w:t>must</w:t>
-      </w:r>
-      <w:r>
-        <w:rPr>
-          <w:rFonts w:cstheme="minorHAnsi"/>
-          <w:szCs w:val="22"/>
-        </w:rPr>
-        <w:t xml:space="preserve"> be addressed. Firstly, the gaze of the user </w:t>
-      </w:r>
-      <w:r>
-        <w:rPr>
-          <w:rFonts w:cstheme="minorHAnsi"/>
-          <w:szCs w:val="22"/>
-        </w:rPr>
-        <w:t>must</w:t>
-      </w:r>
-      <w:r>
-        <w:rPr>
-          <w:rFonts w:cstheme="minorHAnsi"/>
-          <w:szCs w:val="22"/>
-        </w:rPr>
-        <w:t xml:space="preserve"> be tracked. Secondly, the depth of the gaze point </w:t>
-      </w:r>
-      <w:r>
-        <w:rPr>
-          <w:rFonts w:cstheme="minorHAnsi"/>
-          <w:szCs w:val="22"/>
-        </w:rPr>
-        <w:t>should</w:t>
-      </w:r>
-      <w:r>
-        <w:rPr>
-          <w:rFonts w:cstheme="minorHAnsi"/>
-          <w:szCs w:val="22"/>
-        </w:rPr>
-        <w:t xml:space="preserve"> be known. The third problem is to blur the image. </w:t>
-      </w:r>
-      <w:r>
-        <w:rPr>
-          <w:rFonts w:cstheme="minorHAnsi"/>
-          <w:szCs w:val="22"/>
-        </w:rPr>
-        <w:t>To</w:t>
-      </w:r>
-      <w:r>
-        <w:rPr>
-          <w:rFonts w:cstheme="minorHAnsi"/>
-          <w:szCs w:val="22"/>
-        </w:rPr>
-        <w:t xml:space="preserve"> overcome the issue, they have experimented with few things and they have concluded as there are several ways how such AR system could be built.</w:t>
+        <w:t>The main objective of this paper was to investigate the effect of out-of-focus blur on visual discomfort when using stereo displays. They have experimented the above for both HMD and stereo monitor. The main hypothesis was, that applying blur to no fixated layers in a scene would lead to lower visual discomfort. To do this, three issues must be addressed. Firstly, the gaze of the user must be tracked. Secondly, the depth of the gaze point should be known. The third problem is to blur the image. To overcome the issue, they have experimented with few things and they have concluded as there are several ways how such AR system could be built.</w:t>
       </w:r>
     </w:p>
     <w:p>
@@ -793,21 +725,7 @@
           <w:rFonts w:cstheme="minorHAnsi"/>
           <w:szCs w:val="22"/>
         </w:rPr>
-        <w:t xml:space="preserve">They performed an experiment on using artificial depth of field to reduce visual discomfort when using stereo displays. The main hypothesis was that out-of-focus blur would reduce visual discomfort due to double vision. Their results showed a significantly better perceived quality when using out-of-focus blur in virtual scenes. However, for photographed scenes results were not significant. </w:t>
-      </w:r>
-      <w:r>
-        <w:rPr>
-          <w:rFonts w:cstheme="minorHAnsi"/>
-          <w:szCs w:val="22"/>
-        </w:rPr>
-        <w:t>Considering</w:t>
-      </w:r>
-      <w:r>
-        <w:rPr>
-          <w:rFonts w:cstheme="minorHAnsi"/>
-          <w:szCs w:val="22"/>
-        </w:rPr>
-        <w:t xml:space="preserve"> that many subjects reported that they did not perceive double vision at all we could not confirm our initial hypothesis without doubt.</w:t>
+        <w:t>They performed an experiment on using artificial depth of field to reduce visual discomfort when using stereo displays. The main hypothesis was that out-of-focus blur would reduce visual discomfort due to double vision. Their results showed a significantly better perceived quality when using out-of-focus blur in virtual scenes. However, for photographed scenes results were not significant. Considering that many subjects reported that they did not perceive double vision at all we could not confirm our initial hypothesis without doubt.</w:t>
       </w:r>
     </w:p>
     <w:p>
@@ -863,8 +781,6 @@
           <w:bCs/>
         </w:rPr>
       </w:pPr>
-      <w:bookmarkStart w:id="0" w:name="_GoBack"/>
-      <w:bookmarkEnd w:id="0"/>
       <w:r>
         <w:rPr>
           <w:b/>
@@ -946,15 +862,7 @@
           <w:sz w:val="22"/>
           <w:szCs w:val="22"/>
         </w:rPr>
-        <w:t>. Mixed and Augmented Reality</w:t>
-      </w:r>
-      <w:r>
-        <w:rPr>
-          <w:rFonts w:asciiTheme="minorHAnsi" w:hAnsiTheme="minorHAnsi" w:cstheme="minorHAnsi"/>
-          <w:sz w:val="22"/>
-          <w:szCs w:val="22"/>
-        </w:rPr>
-        <w:t xml:space="preserve"> </w:t>
+        <w:t xml:space="preserve">. Mixed and Augmented Reality </w:t>
       </w:r>
       <w:r>
         <w:rPr>
@@ -1248,7 +1156,7 @@
                                   <w:caps/>
                                   <w:color w:val="FFFFFF" w:themeColor="background1"/>
                                 </w:rPr>
-                                <w:t>The effect of out-of-focus blur on visual discomfort when using stereo displays</w:t>
+                                <w:t>the effect of out-of-focus blur on visual discomfort when using stereo displays</w:t>
                               </w:r>
                             </w:p>
                           </w:sdtContent>
@@ -1310,7 +1218,7 @@
                             <w:caps/>
                             <w:color w:val="FFFFFF" w:themeColor="background1"/>
                           </w:rPr>
-                          <w:t>The effect of out-of-focus blur on visual discomfort when using stereo displays</w:t>
+                          <w:t>the effect of out-of-focus blur on visual discomfort when using stereo displays</w:t>
                         </w:r>
                       </w:p>
                     </w:sdtContent>

</xml_diff>